<commit_message>
node first week study
</commit_message>
<xml_diff>
--- a/seongil/1장.docx
+++ b/seongil/1장.docx
@@ -671,7 +671,19 @@
         <w:rPr>
           <w:rFonts w:hint="eastAsia"/>
         </w:rPr>
-        <w:t>여러자업이 동시에 실행될 수 있음</w:t>
+        <w:t>여러</w:t>
+      </w:r>
+      <w:r>
+        <w:rPr>
+          <w:rFonts w:hint="eastAsia"/>
+        </w:rPr>
+        <w:t>작</w:t>
+      </w:r>
+      <w:r>
+        <w:rPr>
+          <w:rFonts w:hint="eastAsia"/>
+        </w:rPr>
+        <w:t>업이 동시에 실행될 수 있음</w:t>
       </w:r>
     </w:p>
     <w:p>
@@ -864,6 +876,983 @@
         <w:numPr>
           <w:ilvl w:val="1"/>
           <w:numId w:val="3"/>
+        </w:numPr>
+        <w:ind w:leftChars="0"/>
+      </w:pPr>
+      <w:r>
+        <w:rPr>
+          <w:rFonts w:hint="eastAsia"/>
+        </w:rPr>
+        <w:t>노드는</w:t>
+      </w:r>
+      <w:r>
+        <w:t xml:space="preserve"> I/O </w:t>
+      </w:r>
+      <w:r>
+        <w:rPr>
+          <w:rFonts w:hint="eastAsia"/>
+        </w:rPr>
+        <w:t>작업을 백그라운드로 넘겨 동시에 처리함</w:t>
+      </w:r>
+    </w:p>
+    <w:p>
+      <w:pPr>
+        <w:pStyle w:val="a3"/>
+        <w:numPr>
+          <w:ilvl w:val="1"/>
+          <w:numId w:val="3"/>
+        </w:numPr>
+        <w:ind w:leftChars="0"/>
+      </w:pPr>
+      <w:r>
+        <w:rPr>
+          <w:rFonts w:hint="eastAsia"/>
+        </w:rPr>
+        <w:t>하지만,</w:t>
+      </w:r>
+      <w:r>
+        <w:t xml:space="preserve"> </w:t>
+      </w:r>
+      <w:r>
+        <w:rPr>
+          <w:rFonts w:hint="eastAsia"/>
+        </w:rPr>
+        <w:t>동시에 처리될 수 잇는 작업을 블로킹방식으로 코딩하면 시간이 오래걸림</w:t>
+      </w:r>
+    </w:p>
+    <w:p>
+      <w:pPr>
+        <w:pStyle w:val="a3"/>
+        <w:numPr>
+          <w:ilvl w:val="2"/>
+          <w:numId w:val="3"/>
+        </w:numPr>
+        <w:ind w:leftChars="0"/>
+      </w:pPr>
+      <w:r>
+        <w:rPr>
+          <w:rFonts w:hint="eastAsia"/>
+        </w:rPr>
+        <w:t>논블로킹으로 처리하기 예시</w:t>
+      </w:r>
+    </w:p>
+    <w:p>
+      <w:pPr>
+        <w:pStyle w:val="a3"/>
+        <w:numPr>
+          <w:ilvl w:val="3"/>
+          <w:numId w:val="3"/>
+        </w:numPr>
+        <w:ind w:leftChars="0"/>
+      </w:pPr>
+      <w:r>
+        <w:t>setTimeout(longRunningTask, 0);</w:t>
+      </w:r>
+      <w:r>
+        <w:tab/>
+        <w:t xml:space="preserve">: </w:t>
+      </w:r>
+      <w:r>
+        <w:rPr>
+          <w:rFonts w:hint="eastAsia"/>
+        </w:rPr>
+        <w:t>이렇게하면 논블로킹으로 실행됨.</w:t>
+      </w:r>
+      <w:r>
+        <w:rPr>
+          <w:rFonts w:hint="eastAsia"/>
+        </w:rPr>
+        <w:t xml:space="preserve"> </w:t>
+      </w:r>
+    </w:p>
+    <w:p>
+      <w:pPr>
+        <w:pStyle w:val="a3"/>
+        <w:numPr>
+          <w:ilvl w:val="2"/>
+          <w:numId w:val="3"/>
+        </w:numPr>
+        <w:ind w:leftChars="0"/>
+      </w:pPr>
+      <w:r>
+        <w:rPr>
+          <w:rFonts w:hint="eastAsia"/>
+        </w:rPr>
+        <w:t xml:space="preserve">하지만 우리가 작성항 코드는 </w:t>
+      </w:r>
+      <w:r>
+        <w:t>‘</w:t>
+      </w:r>
+      <w:r>
+        <w:rPr>
+          <w:rFonts w:hint="eastAsia"/>
+        </w:rPr>
+        <w:t>동시에</w:t>
+      </w:r>
+      <w:r>
+        <w:t xml:space="preserve">’ </w:t>
+      </w:r>
+      <w:r>
+        <w:rPr>
+          <w:rFonts w:hint="eastAsia"/>
+        </w:rPr>
+        <w:t>실행할 수 없음.</w:t>
+      </w:r>
+      <w:r>
+        <w:t xml:space="preserve"> </w:t>
+      </w:r>
+    </w:p>
+    <w:p>
+      <w:pPr>
+        <w:pStyle w:val="a3"/>
+        <w:numPr>
+          <w:ilvl w:val="3"/>
+          <w:numId w:val="3"/>
+        </w:numPr>
+        <w:ind w:leftChars="0"/>
+      </w:pPr>
+      <w:r>
+        <w:rPr>
+          <w:rFonts w:hint="eastAsia"/>
+        </w:rPr>
+        <w:t>위 코드는 단지,</w:t>
+      </w:r>
+      <w:r>
+        <w:t xml:space="preserve"> </w:t>
+      </w:r>
+      <w:r>
+        <w:rPr>
+          <w:rFonts w:hint="eastAsia"/>
+        </w:rPr>
+        <w:t>오래걸리는 작업 때문에 간단한 작업들이 막히는 상황을 해소한 것뿐.</w:t>
+      </w:r>
+    </w:p>
+    <w:p>
+      <w:pPr>
+        <w:pStyle w:val="a3"/>
+        <w:numPr>
+          <w:ilvl w:val="3"/>
+          <w:numId w:val="3"/>
+        </w:numPr>
+        <w:ind w:leftChars="0"/>
+      </w:pPr>
+      <w:r>
+        <w:rPr>
+          <w:rFonts w:hint="eastAsia"/>
+        </w:rPr>
+        <w:t>동시성과 논블로킹은 다르다!</w:t>
+      </w:r>
+    </w:p>
+    <w:p>
+      <w:pPr>
+        <w:pStyle w:val="a3"/>
+        <w:numPr>
+          <w:ilvl w:val="3"/>
+          <w:numId w:val="3"/>
+        </w:numPr>
+        <w:ind w:leftChars="0"/>
+      </w:pPr>
+      <w:r>
+        <w:rPr>
+          <w:rFonts w:hint="eastAsia"/>
+        </w:rPr>
+        <w:t>동시성은 동시처리가 가능한 작업을 논블로킹처리해야 얻을 수 있음.</w:t>
+      </w:r>
+    </w:p>
+    <w:p>
+      <w:pPr>
+        <w:pStyle w:val="a3"/>
+        <w:numPr>
+          <w:ilvl w:val="0"/>
+          <w:numId w:val="3"/>
+        </w:numPr>
+        <w:ind w:leftChars="0"/>
+      </w:pPr>
+      <w:r>
+        <w:rPr>
+          <w:rFonts w:hint="eastAsia"/>
+        </w:rPr>
+        <w:t>싱글스레드</w:t>
+      </w:r>
+    </w:p>
+    <w:p>
+      <w:pPr>
+        <w:pStyle w:val="a3"/>
+        <w:numPr>
+          <w:ilvl w:val="1"/>
+          <w:numId w:val="3"/>
+        </w:numPr>
+        <w:ind w:leftChars="0"/>
+      </w:pPr>
+      <w:r>
+        <w:rPr>
+          <w:rFonts w:hint="eastAsia"/>
+        </w:rPr>
+        <w:t>노드는 싱글스레드를 사용하여,</w:t>
+      </w:r>
+      <w:r>
+        <w:t xml:space="preserve"> </w:t>
+      </w:r>
+      <w:r>
+        <w:rPr>
+          <w:rFonts w:hint="eastAsia"/>
+        </w:rPr>
+        <w:t>우리가 작성한 코드는 동시에 실행될 수 없음</w:t>
+      </w:r>
+    </w:p>
+    <w:p>
+      <w:pPr>
+        <w:pStyle w:val="a3"/>
+        <w:numPr>
+          <w:ilvl w:val="1"/>
+          <w:numId w:val="3"/>
+        </w:numPr>
+        <w:ind w:leftChars="0"/>
+      </w:pPr>
+      <w:r>
+        <w:rPr>
+          <w:rFonts w:hint="eastAsia"/>
+        </w:rPr>
+        <w:t xml:space="preserve">노드를 실행하면 프로세스가 생성되고 </w:t>
+      </w:r>
+      <w:r>
+        <w:t xml:space="preserve">-&gt; </w:t>
+      </w:r>
+      <w:r>
+        <w:rPr>
+          <w:rFonts w:hint="eastAsia"/>
+        </w:rPr>
+        <w:t>이 프로세스는 여러 스레드를 실행</w:t>
+      </w:r>
+    </w:p>
+    <w:p>
+      <w:pPr>
+        <w:pStyle w:val="a3"/>
+        <w:numPr>
+          <w:ilvl w:val="2"/>
+          <w:numId w:val="3"/>
+        </w:numPr>
+        <w:ind w:leftChars="0"/>
+      </w:pPr>
+      <w:r>
+        <w:rPr>
+          <w:rFonts w:hint="eastAsia"/>
+        </w:rPr>
+        <w:t>-</w:t>
+      </w:r>
+      <w:r>
+        <w:t xml:space="preserve">&gt; </w:t>
+      </w:r>
+      <w:r>
+        <w:rPr>
+          <w:rFonts w:hint="eastAsia"/>
+        </w:rPr>
+        <w:t>하지만 우리가 사용할 수 있는 스레드는 단 하나.</w:t>
+      </w:r>
+    </w:p>
+    <w:p>
+      <w:pPr>
+        <w:pStyle w:val="a3"/>
+        <w:numPr>
+          <w:ilvl w:val="2"/>
+          <w:numId w:val="3"/>
+        </w:numPr>
+        <w:ind w:leftChars="0"/>
+      </w:pPr>
+      <w:r>
+        <w:rPr>
+          <w:rFonts w:hint="eastAsia"/>
+        </w:rPr>
+        <w:t>-</w:t>
+      </w:r>
+      <w:r>
+        <w:t xml:space="preserve">&gt; </w:t>
+      </w:r>
+      <w:r>
+        <w:rPr>
+          <w:rFonts w:hint="eastAsia"/>
+        </w:rPr>
+        <w:t>따라서 노드는 싱글스레드라고 여겨진다.</w:t>
+      </w:r>
+    </w:p>
+    <w:p>
+      <w:pPr>
+        <w:pStyle w:val="a3"/>
+        <w:numPr>
+          <w:ilvl w:val="1"/>
+          <w:numId w:val="3"/>
+        </w:numPr>
+        <w:ind w:leftChars="0"/>
+      </w:pPr>
+      <w:r>
+        <w:rPr>
+          <w:rFonts w:hint="eastAsia"/>
+        </w:rPr>
+        <w:t xml:space="preserve">따라서 블로킹이 심하게 일어나는 작업을 처리하지만 않으면 됨 </w:t>
+      </w:r>
+      <w:r>
+        <w:t xml:space="preserve">-&gt; </w:t>
+      </w:r>
+      <w:r>
+        <w:rPr>
+          <w:rFonts w:hint="eastAsia"/>
+        </w:rPr>
+        <w:t>논블로킹으로 처리</w:t>
+      </w:r>
+    </w:p>
+    <w:p>
+      <w:pPr>
+        <w:pStyle w:val="a3"/>
+        <w:numPr>
+          <w:ilvl w:val="1"/>
+          <w:numId w:val="3"/>
+        </w:numPr>
+        <w:ind w:leftChars="0"/>
+      </w:pPr>
+      <w:r>
+        <w:rPr>
+          <w:rFonts w:hint="eastAsia"/>
+        </w:rPr>
+        <w:t xml:space="preserve">노드가 싱글스레드로 동작하지 않는 두 경우 </w:t>
+      </w:r>
+      <w:r>
+        <w:t xml:space="preserve">: </w:t>
+      </w:r>
+      <w:r>
+        <w:rPr>
+          <w:rFonts w:hint="eastAsia"/>
+        </w:rPr>
+        <w:t>스레드풀,</w:t>
+      </w:r>
+      <w:r>
+        <w:t xml:space="preserve"> </w:t>
+      </w:r>
+      <w:r>
+        <w:rPr>
+          <w:rFonts w:hint="eastAsia"/>
+        </w:rPr>
+        <w:t>워커스레드</w:t>
+      </w:r>
+    </w:p>
+    <w:p>
+      <w:pPr>
+        <w:pStyle w:val="a3"/>
+        <w:numPr>
+          <w:ilvl w:val="2"/>
+          <w:numId w:val="3"/>
+        </w:numPr>
+        <w:ind w:leftChars="0"/>
+      </w:pPr>
+      <w:r>
+        <w:rPr>
+          <w:rFonts w:hint="eastAsia"/>
+        </w:rPr>
+        <w:t xml:space="preserve">스레드풀 </w:t>
+      </w:r>
+      <w:r>
+        <w:t xml:space="preserve">: </w:t>
+      </w:r>
+      <w:r>
+        <w:rPr>
+          <w:rFonts w:hint="eastAsia"/>
+        </w:rPr>
+        <w:t>특정한 작업에서 노드가 스스로 멀티스레드를 수행하는 것.</w:t>
+      </w:r>
+      <w:r>
+        <w:t>(</w:t>
+      </w:r>
+      <w:r>
+        <w:rPr>
+          <w:rFonts w:hint="eastAsia"/>
+        </w:rPr>
+        <w:t>파일 입출력 등)</w:t>
+      </w:r>
+    </w:p>
+    <w:p>
+      <w:pPr>
+        <w:pStyle w:val="a3"/>
+        <w:numPr>
+          <w:ilvl w:val="2"/>
+          <w:numId w:val="3"/>
+        </w:numPr>
+        <w:ind w:leftChars="0"/>
+      </w:pPr>
+      <w:r>
+        <w:rPr>
+          <w:rFonts w:hint="eastAsia"/>
+        </w:rPr>
+        <w:t xml:space="preserve">워커스레드 </w:t>
+      </w:r>
+      <w:r>
+        <w:t xml:space="preserve">: </w:t>
+      </w:r>
+      <w:r>
+        <w:rPr>
+          <w:rFonts w:hint="eastAsia"/>
+        </w:rPr>
+        <w:t>노드1</w:t>
+      </w:r>
+      <w:r>
+        <w:t>2</w:t>
+      </w:r>
+      <w:r>
+        <w:rPr>
+          <w:rFonts w:hint="eastAsia"/>
+        </w:rPr>
+        <w:t>버전에서는 우리가 직접 멀티스레드 처리 가능.</w:t>
+      </w:r>
+      <w:r>
+        <w:t xml:space="preserve"> CPU</w:t>
+      </w:r>
+      <w:r>
+        <w:rPr>
+          <w:rFonts w:hint="eastAsia"/>
+        </w:rPr>
+        <w:t>연산이 많을 때 사용</w:t>
+      </w:r>
+    </w:p>
+    <w:p>
+      <w:pPr>
+        <w:pStyle w:val="a3"/>
+        <w:numPr>
+          <w:ilvl w:val="1"/>
+          <w:numId w:val="3"/>
+        </w:numPr>
+        <w:ind w:leftChars="0"/>
+      </w:pPr>
+      <w:r>
+        <w:rPr>
+          <w:rFonts w:hint="eastAsia"/>
+        </w:rPr>
+        <w:t xml:space="preserve">싱글스레드 블로킹 </w:t>
+      </w:r>
+      <w:r>
+        <w:t xml:space="preserve">: </w:t>
+      </w:r>
+      <w:r>
+        <w:rPr>
+          <w:rFonts w:hint="eastAsia"/>
+        </w:rPr>
+        <w:t>한명한명 전부 완료를 시켜야하기에 비효울적</w:t>
+      </w:r>
+    </w:p>
+    <w:p>
+      <w:pPr>
+        <w:pStyle w:val="a3"/>
+        <w:numPr>
+          <w:ilvl w:val="1"/>
+          <w:numId w:val="3"/>
+        </w:numPr>
+        <w:ind w:leftChars="0"/>
+      </w:pPr>
+      <w:r>
+        <w:rPr>
+          <w:rFonts w:hint="eastAsia"/>
+        </w:rPr>
+        <w:t xml:space="preserve">싱글스레드 논블로킹 </w:t>
+      </w:r>
+      <w:r>
+        <w:t xml:space="preserve">: </w:t>
+      </w:r>
+      <w:r>
+        <w:rPr>
+          <w:rFonts w:hint="eastAsia"/>
+        </w:rPr>
+        <w:t>간단한 작업은 미리 다 처리하고,</w:t>
+      </w:r>
+      <w:r>
+        <w:t xml:space="preserve"> </w:t>
+      </w:r>
+      <w:r>
+        <w:rPr>
+          <w:rFonts w:hint="eastAsia"/>
+        </w:rPr>
+        <w:t>딴데서 처리한 결과를 다시 돌려줌</w:t>
+      </w:r>
+    </w:p>
+    <w:p>
+      <w:pPr>
+        <w:pStyle w:val="a3"/>
+        <w:numPr>
+          <w:ilvl w:val="1"/>
+          <w:numId w:val="3"/>
+        </w:numPr>
+        <w:ind w:leftChars="0"/>
+      </w:pPr>
+      <w:r>
+        <w:rPr>
+          <w:rFonts w:hint="eastAsia"/>
+        </w:rPr>
+        <w:t xml:space="preserve">멀티스레드 블로킹 </w:t>
+      </w:r>
+      <w:r>
+        <w:t xml:space="preserve">: </w:t>
+      </w:r>
+      <w:r>
+        <w:rPr>
+          <w:rFonts w:hint="eastAsia"/>
+        </w:rPr>
+        <w:t>한명을 한 스레드가 맡음.</w:t>
+      </w:r>
+      <w:r>
+        <w:t xml:space="preserve"> </w:t>
+      </w:r>
+      <w:r>
+        <w:rPr>
+          <w:rFonts w:hint="eastAsia"/>
+        </w:rPr>
+        <w:t>하지만 비용이 많이 발생</w:t>
+      </w:r>
+    </w:p>
+    <w:p>
+      <w:pPr>
+        <w:pStyle w:val="a3"/>
+        <w:numPr>
+          <w:ilvl w:val="1"/>
+          <w:numId w:val="3"/>
+        </w:numPr>
+        <w:ind w:leftChars="0"/>
+      </w:pPr>
+      <w:r>
+        <w:rPr>
+          <w:rFonts w:hint="eastAsia"/>
+        </w:rPr>
+        <w:t xml:space="preserve">멀티스레드 논블로킹 </w:t>
+      </w:r>
+      <w:r>
+        <w:t xml:space="preserve">: </w:t>
+      </w:r>
+      <w:r>
+        <w:rPr>
+          <w:rFonts w:hint="eastAsia"/>
+        </w:rPr>
+        <w:t>가능하지만,</w:t>
+      </w:r>
+      <w:r>
+        <w:t xml:space="preserve"> </w:t>
+      </w:r>
+      <w:r>
+        <w:rPr>
+          <w:rFonts w:hint="eastAsia"/>
+        </w:rPr>
+        <w:t>코딩이 어려움.</w:t>
+      </w:r>
+      <w:r>
+        <w:t xml:space="preserve"> </w:t>
+      </w:r>
+      <w:r>
+        <w:rPr>
+          <w:rFonts w:hint="eastAsia"/>
+        </w:rPr>
+        <w:t>따라서 노드에서는 멀티프로세스 논블로킹 채택</w:t>
+      </w:r>
+    </w:p>
+    <w:p>
+      <w:pPr>
+        <w:pStyle w:val="a3"/>
+        <w:numPr>
+          <w:ilvl w:val="2"/>
+          <w:numId w:val="3"/>
+        </w:numPr>
+        <w:ind w:leftChars="0"/>
+      </w:pPr>
+      <w:r>
+        <w:rPr>
+          <w:rFonts w:hint="eastAsia"/>
+        </w:rPr>
+        <w:t xml:space="preserve">멀티 프로세싱은 </w:t>
+      </w:r>
+      <w:r>
+        <w:t xml:space="preserve">I/O </w:t>
+      </w:r>
+      <w:r>
+        <w:rPr>
+          <w:rFonts w:hint="eastAsia"/>
+        </w:rPr>
+        <w:t>작업이 많을 때 유용하다</w:t>
+      </w:r>
+      <w:r>
+        <w:t>.</w:t>
+      </w:r>
+    </w:p>
+    <w:p/>
+    <w:p>
+      <w:r>
+        <w:rPr>
+          <w:rFonts w:hint="eastAsia"/>
+        </w:rPr>
+        <w:t>1</w:t>
+      </w:r>
+      <w:r>
+        <w:t xml:space="preserve">.2 </w:t>
+      </w:r>
+      <w:r>
+        <w:rPr>
+          <w:rFonts w:hint="eastAsia"/>
+        </w:rPr>
+        <w:t>서버로서의 노드</w:t>
+      </w:r>
+    </w:p>
+    <w:p>
+      <w:pPr>
+        <w:pStyle w:val="a3"/>
+        <w:numPr>
+          <w:ilvl w:val="0"/>
+          <w:numId w:val="4"/>
+        </w:numPr>
+        <w:ind w:leftChars="0"/>
+      </w:pPr>
+      <w:r>
+        <w:rPr>
+          <w:rFonts w:hint="eastAsia"/>
+        </w:rPr>
+        <w:t xml:space="preserve">장단점 </w:t>
+      </w:r>
+      <w:r>
+        <w:t xml:space="preserve">: </w:t>
+      </w:r>
+      <w:r>
+        <w:rPr>
+          <w:rFonts w:hint="eastAsia"/>
+        </w:rPr>
+        <w:t xml:space="preserve">싱글스레드 논블로킹 모델의 장단점과 </w:t>
+      </w:r>
+      <w:r>
+        <w:rPr>
+          <w:rFonts w:hint="eastAsia"/>
+        </w:rPr>
+        <w:t>비슷</w:t>
+      </w:r>
+      <w:r>
+        <w:rPr>
+          <w:rFonts w:hint="eastAsia"/>
+        </w:rPr>
+        <w:t>하다</w:t>
+      </w:r>
+    </w:p>
+    <w:p>
+      <w:pPr>
+        <w:pStyle w:val="a3"/>
+        <w:numPr>
+          <w:ilvl w:val="1"/>
+          <w:numId w:val="4"/>
+        </w:numPr>
+        <w:ind w:leftChars="0"/>
+      </w:pPr>
+      <w:r>
+        <w:rPr>
+          <w:rFonts w:hint="eastAsia"/>
+        </w:rPr>
+        <w:t xml:space="preserve">노드는 </w:t>
+      </w:r>
+      <w:r>
+        <w:t xml:space="preserve">i/o </w:t>
+      </w:r>
+      <w:r>
+        <w:rPr>
+          <w:rFonts w:hint="eastAsia"/>
+        </w:rPr>
+        <w:t xml:space="preserve">요청은 </w:t>
+      </w:r>
+      <w:r>
+        <w:t xml:space="preserve">libuv </w:t>
+      </w:r>
+      <w:r>
+        <w:rPr>
+          <w:rFonts w:hint="eastAsia"/>
+        </w:rPr>
+        <w:t>라이브러리에서 논블로킹으로 처리하기에 버틸 수 있음</w:t>
+      </w:r>
+    </w:p>
+    <w:p>
+      <w:pPr>
+        <w:pStyle w:val="a3"/>
+        <w:numPr>
+          <w:ilvl w:val="1"/>
+          <w:numId w:val="4"/>
+        </w:numPr>
+        <w:ind w:leftChars="0"/>
+      </w:pPr>
+      <w:r>
+        <w:rPr>
+          <w:rFonts w:hint="eastAsia"/>
+        </w:rPr>
+        <w:t xml:space="preserve">하지만 </w:t>
+      </w:r>
+      <w:r>
+        <w:t>CPU</w:t>
+      </w:r>
+      <w:r>
+        <w:rPr>
+          <w:rFonts w:hint="eastAsia"/>
+        </w:rPr>
+        <w:t>부하가 심한 작업은 힘듬.</w:t>
+      </w:r>
+    </w:p>
+    <w:p>
+      <w:pPr>
+        <w:pStyle w:val="a3"/>
+        <w:numPr>
+          <w:ilvl w:val="1"/>
+          <w:numId w:val="4"/>
+        </w:numPr>
+        <w:ind w:leftChars="0"/>
+      </w:pPr>
+      <w:r>
+        <w:rPr>
+          <w:rFonts w:hint="eastAsia"/>
+        </w:rPr>
+        <w:lastRenderedPageBreak/>
+        <w:t>하나뿐인 스레드가 죽어버리면 서버 전체가 멈춤</w:t>
+      </w:r>
+    </w:p>
+    <w:p>
+      <w:pPr>
+        <w:pStyle w:val="a3"/>
+        <w:numPr>
+          <w:ilvl w:val="0"/>
+          <w:numId w:val="4"/>
+        </w:numPr>
+        <w:ind w:leftChars="0"/>
+      </w:pPr>
+      <w:r>
+        <w:rPr>
+          <w:rFonts w:hint="eastAsia"/>
+        </w:rPr>
+        <w:t>따라서 노드는 개수는 많이만,</w:t>
+      </w:r>
+      <w:r>
+        <w:t xml:space="preserve"> </w:t>
+      </w:r>
+      <w:r>
+        <w:rPr>
+          <w:rFonts w:hint="eastAsia"/>
+        </w:rPr>
+        <w:t>크기는 작은 데이터를 실시간으로 주고받는데 적합하다.</w:t>
+      </w:r>
+    </w:p>
+    <w:p>
+      <w:pPr>
+        <w:pStyle w:val="a3"/>
+        <w:numPr>
+          <w:ilvl w:val="1"/>
+          <w:numId w:val="4"/>
+        </w:numPr>
+        <w:ind w:leftChars="0"/>
+      </w:pPr>
+      <w:r>
+        <w:rPr>
+          <w:rFonts w:hint="eastAsia"/>
+        </w:rPr>
+        <w:t>실시간 채팅 어플리케이션,</w:t>
+      </w:r>
+      <w:r>
+        <w:t xml:space="preserve"> </w:t>
+      </w:r>
+      <w:r>
+        <w:rPr>
+          <w:rFonts w:hint="eastAsia"/>
+        </w:rPr>
+        <w:t>주식차트 등등</w:t>
+      </w:r>
+    </w:p>
+    <w:p>
+      <w:pPr>
+        <w:pStyle w:val="a3"/>
+        <w:numPr>
+          <w:ilvl w:val="0"/>
+          <w:numId w:val="4"/>
+        </w:numPr>
+        <w:ind w:leftChars="0"/>
+      </w:pPr>
+      <w:r>
+        <w:rPr>
+          <w:rFonts w:hint="eastAsia"/>
+        </w:rPr>
+        <w:t>노드1</w:t>
+      </w:r>
+      <w:r>
+        <w:t>2</w:t>
+      </w:r>
+      <w:r>
+        <w:rPr>
+          <w:rFonts w:hint="eastAsia"/>
+        </w:rPr>
+        <w:t>에서 멀티스레드가 가능은 하지만,</w:t>
+      </w:r>
+      <w:r>
+        <w:t xml:space="preserve"> </w:t>
+      </w:r>
+      <w:r>
+        <w:rPr>
+          <w:rFonts w:hint="eastAsia"/>
+        </w:rPr>
+        <w:t>다른 언어에 비해 속도는 많이 느리다.</w:t>
+      </w:r>
+    </w:p>
+    <w:p>
+      <w:pPr>
+        <w:pStyle w:val="a3"/>
+        <w:numPr>
+          <w:ilvl w:val="0"/>
+          <w:numId w:val="4"/>
+        </w:numPr>
+        <w:ind w:leftChars="0"/>
+      </w:pPr>
+      <w:r>
+        <w:rPr>
+          <w:rFonts w:hint="eastAsia"/>
+        </w:rPr>
+        <w:t>극단적으로 성능이 필요한 곳이 아니면,</w:t>
+      </w:r>
+      <w:r>
+        <w:t xml:space="preserve"> </w:t>
+      </w:r>
+      <w:r>
+        <w:rPr>
+          <w:rFonts w:hint="eastAsia"/>
+        </w:rPr>
+        <w:t>생산성문제로 노드가 좋다.</w:t>
+      </w:r>
+    </w:p>
+    <w:p/>
+    <w:p>
+      <w:r>
+        <w:rPr>
+          <w:rFonts w:hint="eastAsia"/>
+        </w:rPr>
+        <w:t>1</w:t>
+      </w:r>
+      <w:r>
+        <w:t xml:space="preserve">.3 </w:t>
+      </w:r>
+      <w:r>
+        <w:rPr>
+          <w:rFonts w:hint="eastAsia"/>
+        </w:rPr>
+        <w:t>서버 외의 노드</w:t>
+      </w:r>
+    </w:p>
+    <w:p>
+      <w:pPr>
+        <w:pStyle w:val="a3"/>
+        <w:numPr>
+          <w:ilvl w:val="0"/>
+          <w:numId w:val="5"/>
+        </w:numPr>
+        <w:ind w:leftChars="0"/>
+      </w:pPr>
+      <w:r>
+        <w:rPr>
+          <w:rFonts w:hint="eastAsia"/>
+        </w:rPr>
+        <w:t>자바스크립트 런타임이므로 다른 곳에서도 쓸 수 있음</w:t>
+      </w:r>
+    </w:p>
+    <w:p>
+      <w:pPr>
+        <w:pStyle w:val="a3"/>
+        <w:numPr>
+          <w:ilvl w:val="0"/>
+          <w:numId w:val="5"/>
+        </w:numPr>
+        <w:ind w:leftChars="0"/>
+      </w:pPr>
+      <w:r>
+        <w:rPr>
+          <w:rFonts w:hint="eastAsia"/>
+        </w:rPr>
+        <w:t>웹,</w:t>
+      </w:r>
+      <w:r>
+        <w:t xml:space="preserve"> </w:t>
+      </w:r>
+      <w:r>
+        <w:rPr>
+          <w:rFonts w:hint="eastAsia"/>
+        </w:rPr>
+        <w:t>모바일,</w:t>
+      </w:r>
+      <w:r>
+        <w:t xml:space="preserve"> </w:t>
+      </w:r>
+      <w:r>
+        <w:rPr>
+          <w:rFonts w:hint="eastAsia"/>
+        </w:rPr>
+        <w:t>어플개발에도 사용됨</w:t>
+      </w:r>
+    </w:p>
+    <w:p>
+      <w:pPr>
+        <w:pStyle w:val="a3"/>
+        <w:numPr>
+          <w:ilvl w:val="1"/>
+          <w:numId w:val="5"/>
+        </w:numPr>
+        <w:ind w:leftChars="0"/>
+      </w:pPr>
+      <w:r>
+        <w:t xml:space="preserve">ex) </w:t>
+      </w:r>
+      <w:r>
+        <w:rPr>
+          <w:rFonts w:hint="eastAsia"/>
+        </w:rPr>
+        <w:t>리액트,</w:t>
+      </w:r>
+      <w:r>
+        <w:t xml:space="preserve"> </w:t>
+      </w:r>
+      <w:r>
+        <w:rPr>
+          <w:rFonts w:hint="eastAsia"/>
+        </w:rPr>
+        <w:t>앵귤러,</w:t>
+      </w:r>
+      <w:r>
+        <w:t xml:space="preserve"> </w:t>
+      </w:r>
+      <w:r>
+        <w:rPr>
+          <w:rFonts w:hint="eastAsia"/>
+        </w:rPr>
+        <w:t>리액트 네이티브,</w:t>
+      </w:r>
+      <w:r>
+        <w:t xml:space="preserve"> </w:t>
+      </w:r>
+      <w:r>
+        <w:rPr>
+          <w:rFonts w:hint="eastAsia"/>
+        </w:rPr>
+        <w:t>일렉트론(데스크톱 개발도구,</w:t>
+      </w:r>
+      <w:r>
+        <w:t xml:space="preserve"> atom, slack </w:t>
+      </w:r>
+      <w:r>
+        <w:rPr>
+          <w:rFonts w:hint="eastAsia"/>
+        </w:rPr>
+        <w:t>등)</w:t>
+      </w:r>
+    </w:p>
+    <w:p/>
+    <w:p>
+      <w:r>
+        <w:rPr>
+          <w:rFonts w:hint="eastAsia"/>
+        </w:rPr>
+        <w:t>2장</w:t>
+      </w:r>
+    </w:p>
+    <w:p>
+      <w:pPr>
+        <w:pStyle w:val="a3"/>
+        <w:numPr>
+          <w:ilvl w:val="0"/>
+          <w:numId w:val="5"/>
         </w:numPr>
         <w:ind w:leftChars="0"/>
         <w:rPr>
@@ -934,6 +1923,119 @@
 <file path=word/numbering.xml><?xml version="1.0" encoding="utf-8"?>
 <w:numbering xmlns:wpc="http://schemas.microsoft.com/office/word/2010/wordprocessingCanvas" xmlns:cx="http://schemas.microsoft.com/office/drawing/2014/chartex" xmlns:cx1="http://schemas.microsoft.com/office/drawing/2015/9/8/chartex" xmlns:cx2="http://schemas.microsoft.com/office/drawing/2015/10/21/chartex" xmlns:cx3="http://schemas.microsoft.com/office/drawing/2016/5/9/chartex" xmlns:cx4="http://schemas.microsoft.com/office/drawing/2016/5/10/chartex" xmlns:cx5="http://schemas.microsoft.com/office/drawing/2016/5/11/chartex" xmlns:cx6="http://schemas.microsoft.com/office/drawing/2016/5/12/chartex" xmlns:cx7="http://schemas.microsoft.com/office/drawing/2016/5/13/chartex" xmlns:cx8="http://schemas.microsoft.com/office/drawing/2016/5/14/chartex" xmlns:mc="http://schemas.openxmlformats.org/markup-compatibility/2006" xmlns:aink="http://schemas.microsoft.com/office/drawing/2016/ink" xmlns:am3d="http://schemas.microsoft.com/office/drawing/2017/model3d" xmlns:o="urn:schemas-microsoft-com:office:office" xmlns:r="http://schemas.openxmlformats.org/officeDocument/2006/relationships" xmlns:m="http://schemas.openxmlformats.org/officeDocument/2006/math" xmlns:v="urn:schemas-microsoft-com:vml" xmlns:wp14="http://schemas.microsoft.com/office/word/2010/wordprocessingDrawing" xmlns:wp="http://schemas.openxmlformats.org/drawingml/2006/wordprocessingDrawing" xmlns:w10="urn:schemas-microsoft-com:office:word" xmlns:w="http://schemas.openxmlformats.org/wordprocessingml/2006/main" xmlns:w14="http://schemas.microsoft.com/office/word/2010/wordml" xmlns:w15="http://schemas.microsoft.com/office/word/2012/wordml" xmlns:w16cex="http://schemas.microsoft.com/office/word/2018/wordml/cex" xmlns:w16cid="http://schemas.microsoft.com/office/word/2016/wordml/cid" xmlns:w16="http://schemas.microsoft.com/office/word/2018/wordml" xmlns:w16se="http://schemas.microsoft.com/office/word/2015/wordml/symex" xmlns:wpg="http://schemas.microsoft.com/office/word/2010/wordprocessingGroup" xmlns:wpi="http://schemas.microsoft.com/office/word/2010/wordprocessingInk" xmlns:wne="http://schemas.microsoft.com/office/word/2006/wordml" xmlns:wps="http://schemas.microsoft.com/office/word/2010/wordprocessingShape" mc:Ignorable="w14 w15 w16se w16cid w16 w16cex wp14">
   <w:abstractNum w:abstractNumId="0" w15:restartNumberingAfterBreak="0">
+    <w:nsid w:val="095F4583"/>
+    <w:multiLevelType w:val="hybridMultilevel"/>
+    <w:tmpl w:val="ECD68D7E"/>
+    <w:lvl w:ilvl="0" w:tplc="B338E69E">
+      <w:start w:val="1"/>
+      <w:numFmt w:val="bullet"/>
+      <w:lvlText w:val="-"/>
+      <w:lvlJc w:val="left"/>
+      <w:pPr>
+        <w:ind w:left="760" w:hanging="360"/>
+      </w:pPr>
+      <w:rPr>
+        <w:rFonts w:ascii="맑은 고딕" w:eastAsia="맑은 고딕" w:hAnsi="맑은 고딕" w:cstheme="minorBidi" w:hint="eastAsia"/>
+      </w:rPr>
+    </w:lvl>
+    <w:lvl w:ilvl="1" w:tplc="04090003">
+      <w:start w:val="1"/>
+      <w:numFmt w:val="bullet"/>
+      <w:lvlText w:val=""/>
+      <w:lvlJc w:val="left"/>
+      <w:pPr>
+        <w:ind w:left="1200" w:hanging="400"/>
+      </w:pPr>
+      <w:rPr>
+        <w:rFonts w:ascii="Wingdings" w:hAnsi="Wingdings" w:hint="default"/>
+      </w:rPr>
+    </w:lvl>
+    <w:lvl w:ilvl="2" w:tplc="04090005" w:tentative="1">
+      <w:start w:val="1"/>
+      <w:numFmt w:val="bullet"/>
+      <w:lvlText w:val=""/>
+      <w:lvlJc w:val="left"/>
+      <w:pPr>
+        <w:ind w:left="1600" w:hanging="400"/>
+      </w:pPr>
+      <w:rPr>
+        <w:rFonts w:ascii="Wingdings" w:hAnsi="Wingdings" w:hint="default"/>
+      </w:rPr>
+    </w:lvl>
+    <w:lvl w:ilvl="3" w:tplc="04090001" w:tentative="1">
+      <w:start w:val="1"/>
+      <w:numFmt w:val="bullet"/>
+      <w:lvlText w:val=""/>
+      <w:lvlJc w:val="left"/>
+      <w:pPr>
+        <w:ind w:left="2000" w:hanging="400"/>
+      </w:pPr>
+      <w:rPr>
+        <w:rFonts w:ascii="Wingdings" w:hAnsi="Wingdings" w:hint="default"/>
+      </w:rPr>
+    </w:lvl>
+    <w:lvl w:ilvl="4" w:tplc="04090003" w:tentative="1">
+      <w:start w:val="1"/>
+      <w:numFmt w:val="bullet"/>
+      <w:lvlText w:val=""/>
+      <w:lvlJc w:val="left"/>
+      <w:pPr>
+        <w:ind w:left="2400" w:hanging="400"/>
+      </w:pPr>
+      <w:rPr>
+        <w:rFonts w:ascii="Wingdings" w:hAnsi="Wingdings" w:hint="default"/>
+      </w:rPr>
+    </w:lvl>
+    <w:lvl w:ilvl="5" w:tplc="04090005" w:tentative="1">
+      <w:start w:val="1"/>
+      <w:numFmt w:val="bullet"/>
+      <w:lvlText w:val=""/>
+      <w:lvlJc w:val="left"/>
+      <w:pPr>
+        <w:ind w:left="2800" w:hanging="400"/>
+      </w:pPr>
+      <w:rPr>
+        <w:rFonts w:ascii="Wingdings" w:hAnsi="Wingdings" w:hint="default"/>
+      </w:rPr>
+    </w:lvl>
+    <w:lvl w:ilvl="6" w:tplc="04090001" w:tentative="1">
+      <w:start w:val="1"/>
+      <w:numFmt w:val="bullet"/>
+      <w:lvlText w:val=""/>
+      <w:lvlJc w:val="left"/>
+      <w:pPr>
+        <w:ind w:left="3200" w:hanging="400"/>
+      </w:pPr>
+      <w:rPr>
+        <w:rFonts w:ascii="Wingdings" w:hAnsi="Wingdings" w:hint="default"/>
+      </w:rPr>
+    </w:lvl>
+    <w:lvl w:ilvl="7" w:tplc="04090003" w:tentative="1">
+      <w:start w:val="1"/>
+      <w:numFmt w:val="bullet"/>
+      <w:lvlText w:val=""/>
+      <w:lvlJc w:val="left"/>
+      <w:pPr>
+        <w:ind w:left="3600" w:hanging="400"/>
+      </w:pPr>
+      <w:rPr>
+        <w:rFonts w:ascii="Wingdings" w:hAnsi="Wingdings" w:hint="default"/>
+      </w:rPr>
+    </w:lvl>
+    <w:lvl w:ilvl="8" w:tplc="04090005" w:tentative="1">
+      <w:start w:val="1"/>
+      <w:numFmt w:val="bullet"/>
+      <w:lvlText w:val=""/>
+      <w:lvlJc w:val="left"/>
+      <w:pPr>
+        <w:ind w:left="4000" w:hanging="400"/>
+      </w:pPr>
+      <w:rPr>
+        <w:rFonts w:ascii="Wingdings" w:hAnsi="Wingdings" w:hint="default"/>
+      </w:rPr>
+    </w:lvl>
+  </w:abstractNum>
+  <w:abstractNum w:abstractNumId="1" w15:restartNumberingAfterBreak="0">
     <w:nsid w:val="2B812DEE"/>
     <w:multiLevelType w:val="hybridMultilevel"/>
     <w:tmpl w:val="773E1D76"/>
@@ -973,6 +2075,119 @@
         <w:rFonts w:ascii="Wingdings" w:hAnsi="Wingdings" w:hint="default"/>
       </w:rPr>
     </w:lvl>
+    <w:lvl w:ilvl="3" w:tplc="04090001">
+      <w:start w:val="1"/>
+      <w:numFmt w:val="bullet"/>
+      <w:lvlText w:val=""/>
+      <w:lvlJc w:val="left"/>
+      <w:pPr>
+        <w:ind w:left="2000" w:hanging="400"/>
+      </w:pPr>
+      <w:rPr>
+        <w:rFonts w:ascii="Wingdings" w:hAnsi="Wingdings" w:hint="default"/>
+      </w:rPr>
+    </w:lvl>
+    <w:lvl w:ilvl="4" w:tplc="04090003" w:tentative="1">
+      <w:start w:val="1"/>
+      <w:numFmt w:val="bullet"/>
+      <w:lvlText w:val=""/>
+      <w:lvlJc w:val="left"/>
+      <w:pPr>
+        <w:ind w:left="2400" w:hanging="400"/>
+      </w:pPr>
+      <w:rPr>
+        <w:rFonts w:ascii="Wingdings" w:hAnsi="Wingdings" w:hint="default"/>
+      </w:rPr>
+    </w:lvl>
+    <w:lvl w:ilvl="5" w:tplc="04090005" w:tentative="1">
+      <w:start w:val="1"/>
+      <w:numFmt w:val="bullet"/>
+      <w:lvlText w:val=""/>
+      <w:lvlJc w:val="left"/>
+      <w:pPr>
+        <w:ind w:left="2800" w:hanging="400"/>
+      </w:pPr>
+      <w:rPr>
+        <w:rFonts w:ascii="Wingdings" w:hAnsi="Wingdings" w:hint="default"/>
+      </w:rPr>
+    </w:lvl>
+    <w:lvl w:ilvl="6" w:tplc="04090001" w:tentative="1">
+      <w:start w:val="1"/>
+      <w:numFmt w:val="bullet"/>
+      <w:lvlText w:val=""/>
+      <w:lvlJc w:val="left"/>
+      <w:pPr>
+        <w:ind w:left="3200" w:hanging="400"/>
+      </w:pPr>
+      <w:rPr>
+        <w:rFonts w:ascii="Wingdings" w:hAnsi="Wingdings" w:hint="default"/>
+      </w:rPr>
+    </w:lvl>
+    <w:lvl w:ilvl="7" w:tplc="04090003" w:tentative="1">
+      <w:start w:val="1"/>
+      <w:numFmt w:val="bullet"/>
+      <w:lvlText w:val=""/>
+      <w:lvlJc w:val="left"/>
+      <w:pPr>
+        <w:ind w:left="3600" w:hanging="400"/>
+      </w:pPr>
+      <w:rPr>
+        <w:rFonts w:ascii="Wingdings" w:hAnsi="Wingdings" w:hint="default"/>
+      </w:rPr>
+    </w:lvl>
+    <w:lvl w:ilvl="8" w:tplc="04090005" w:tentative="1">
+      <w:start w:val="1"/>
+      <w:numFmt w:val="bullet"/>
+      <w:lvlText w:val=""/>
+      <w:lvlJc w:val="left"/>
+      <w:pPr>
+        <w:ind w:left="4000" w:hanging="400"/>
+      </w:pPr>
+      <w:rPr>
+        <w:rFonts w:ascii="Wingdings" w:hAnsi="Wingdings" w:hint="default"/>
+      </w:rPr>
+    </w:lvl>
+  </w:abstractNum>
+  <w:abstractNum w:abstractNumId="2" w15:restartNumberingAfterBreak="0">
+    <w:nsid w:val="32DE3EF6"/>
+    <w:multiLevelType w:val="hybridMultilevel"/>
+    <w:tmpl w:val="584CC072"/>
+    <w:lvl w:ilvl="0" w:tplc="B338E69E">
+      <w:start w:val="1"/>
+      <w:numFmt w:val="bullet"/>
+      <w:lvlText w:val="-"/>
+      <w:lvlJc w:val="left"/>
+      <w:pPr>
+        <w:ind w:left="760" w:hanging="360"/>
+      </w:pPr>
+      <w:rPr>
+        <w:rFonts w:ascii="맑은 고딕" w:eastAsia="맑은 고딕" w:hAnsi="맑은 고딕" w:cstheme="minorBidi" w:hint="eastAsia"/>
+      </w:rPr>
+    </w:lvl>
+    <w:lvl w:ilvl="1" w:tplc="04090003">
+      <w:start w:val="1"/>
+      <w:numFmt w:val="bullet"/>
+      <w:lvlText w:val=""/>
+      <w:lvlJc w:val="left"/>
+      <w:pPr>
+        <w:ind w:left="1200" w:hanging="400"/>
+      </w:pPr>
+      <w:rPr>
+        <w:rFonts w:ascii="Wingdings" w:hAnsi="Wingdings" w:hint="default"/>
+      </w:rPr>
+    </w:lvl>
+    <w:lvl w:ilvl="2" w:tplc="04090005">
+      <w:start w:val="1"/>
+      <w:numFmt w:val="bullet"/>
+      <w:lvlText w:val=""/>
+      <w:lvlJc w:val="left"/>
+      <w:pPr>
+        <w:ind w:left="1600" w:hanging="400"/>
+      </w:pPr>
+      <w:rPr>
+        <w:rFonts w:ascii="Wingdings" w:hAnsi="Wingdings" w:hint="default"/>
+      </w:rPr>
+    </w:lvl>
     <w:lvl w:ilvl="3" w:tplc="04090001" w:tentative="1">
       <w:start w:val="1"/>
       <w:numFmt w:val="bullet"/>
@@ -1046,7 +2261,7 @@
       </w:rPr>
     </w:lvl>
   </w:abstractNum>
-  <w:abstractNum w:abstractNumId="1" w15:restartNumberingAfterBreak="0">
+  <w:abstractNum w:abstractNumId="3" w15:restartNumberingAfterBreak="0">
     <w:nsid w:val="3E283EF3"/>
     <w:multiLevelType w:val="hybridMultilevel"/>
     <w:tmpl w:val="F1FE3D9C"/>
@@ -1159,7 +2374,7 @@
       </w:rPr>
     </w:lvl>
   </w:abstractNum>
-  <w:abstractNum w:abstractNumId="2" w15:restartNumberingAfterBreak="0">
+  <w:abstractNum w:abstractNumId="4" w15:restartNumberingAfterBreak="0">
     <w:nsid w:val="511B3E6D"/>
     <w:multiLevelType w:val="hybridMultilevel"/>
     <w:tmpl w:val="369C500C"/>
@@ -1274,12 +2489,18 @@
     </w:lvl>
   </w:abstractNum>
   <w:num w:numId="1">
+    <w:abstractNumId w:val="4"/>
+  </w:num>
+  <w:num w:numId="2">
+    <w:abstractNumId w:val="3"/>
+  </w:num>
+  <w:num w:numId="3">
+    <w:abstractNumId w:val="1"/>
+  </w:num>
+  <w:num w:numId="4">
     <w:abstractNumId w:val="2"/>
   </w:num>
-  <w:num w:numId="2">
-    <w:abstractNumId w:val="1"/>
-  </w:num>
-  <w:num w:numId="3">
+  <w:num w:numId="5">
     <w:abstractNumId w:val="0"/>
   </w:num>
 </w:numbering>

</xml_diff>